<commit_message>
work in progress... incorporation of gap_types from UND
</commit_message>
<xml_diff>
--- a/inst/shiny-apps/vsim/vsim_code_documentation.docx
+++ b/inst/shiny-apps/vsim/vsim_code_documentation.docx
@@ -185,6 +185,7 @@
         <w:t>Vorarbeit (</w:t>
       </w:r>
       <w:proofErr w:type="spellStart"/>
+      <w:proofErr w:type="gramStart"/>
       <w:r>
         <w:rPr>
           <w:u w:val="single"/>
@@ -192,6 +193,7 @@
         <w:t>server.R</w:t>
       </w:r>
       <w:proofErr w:type="spellEnd"/>
+      <w:proofErr w:type="gramEnd"/>
       <w:r>
         <w:rPr>
           <w:u w:val="single"/>
@@ -1368,6 +1370,150 @@
           <w:tab w:val="left" w:pos="935"/>
         </w:tabs>
         <w:spacing w:after="0"/>
+        <w:rPr>
+          <w:sz w:val="10"/>
+          <w:szCs w:val="14"/>
+        </w:rPr>
+      </w:pPr>
+    </w:p>
+    <w:p>
+      <w:pPr>
+        <w:tabs>
+          <w:tab w:val="left" w:pos="935"/>
+        </w:tabs>
+        <w:spacing w:after="0"/>
+        <w:rPr>
+          <w:color w:val="FF0000"/>
+          <w:sz w:val="16"/>
+          <w:szCs w:val="20"/>
+        </w:rPr>
+      </w:pPr>
+      <w:r>
+        <w:rPr>
+          <w:color w:val="FF0000"/>
+          <w:sz w:val="16"/>
+          <w:szCs w:val="20"/>
+        </w:rPr>
+        <w:tab/>
+        <w:t xml:space="preserve">Redundanz: </w:t>
+      </w:r>
+      <w:proofErr w:type="spellStart"/>
+      <w:r>
+        <w:rPr>
+          <w:color w:val="FF0000"/>
+          <w:sz w:val="16"/>
+          <w:szCs w:val="20"/>
+        </w:rPr>
+        <w:t>Qlist</w:t>
+      </w:r>
+      <w:proofErr w:type="spellEnd"/>
+      <w:r>
+        <w:rPr>
+          <w:color w:val="FF0000"/>
+          <w:sz w:val="16"/>
+          <w:szCs w:val="20"/>
+        </w:rPr>
+        <w:t xml:space="preserve">, </w:t>
+      </w:r>
+      <w:proofErr w:type="spellStart"/>
+      <w:r>
+        <w:rPr>
+          <w:color w:val="FF0000"/>
+          <w:sz w:val="16"/>
+          <w:szCs w:val="20"/>
+        </w:rPr>
+        <w:t>Alist</w:t>
+      </w:r>
+      <w:proofErr w:type="spellEnd"/>
+      <w:r>
+        <w:rPr>
+          <w:color w:val="FF0000"/>
+          <w:sz w:val="16"/>
+          <w:szCs w:val="20"/>
+        </w:rPr>
+        <w:t xml:space="preserve">, </w:t>
+      </w:r>
+      <w:proofErr w:type="spellStart"/>
+      <w:r>
+        <w:rPr>
+          <w:color w:val="FF0000"/>
+          <w:sz w:val="16"/>
+          <w:szCs w:val="20"/>
+        </w:rPr>
+        <w:t>Glist</w:t>
+      </w:r>
+      <w:proofErr w:type="spellEnd"/>
+      <w:r>
+        <w:rPr>
+          <w:color w:val="FF0000"/>
+          <w:sz w:val="16"/>
+          <w:szCs w:val="20"/>
+        </w:rPr>
+        <w:t xml:space="preserve"> &amp; </w:t>
+      </w:r>
+      <w:proofErr w:type="spellStart"/>
+      <w:r>
+        <w:rPr>
+          <w:color w:val="FF0000"/>
+          <w:sz w:val="16"/>
+          <w:szCs w:val="20"/>
+        </w:rPr>
+        <w:t>Gtypelist</w:t>
+      </w:r>
+      <w:proofErr w:type="spellEnd"/>
+      <w:r>
+        <w:rPr>
+          <w:color w:val="FF0000"/>
+          <w:sz w:val="16"/>
+          <w:szCs w:val="20"/>
+        </w:rPr>
+        <w:t xml:space="preserve"> ev. alles in eine Tabelle nehmen… </w:t>
+      </w:r>
+      <w:r>
+        <w:rPr>
+          <w:color w:val="FF0000"/>
+          <w:sz w:val="16"/>
+          <w:szCs w:val="20"/>
+        </w:rPr>
+        <w:sym w:font="Wingdings" w:char="F0E0"/>
+      </w:r>
+      <w:r>
+        <w:rPr>
+          <w:color w:val="FF0000"/>
+          <w:sz w:val="16"/>
+          <w:szCs w:val="20"/>
+        </w:rPr>
+        <w:t xml:space="preserve"> Macht es irgendwo sinn diese </w:t>
+      </w:r>
+    </w:p>
+    <w:p>
+      <w:pPr>
+        <w:tabs>
+          <w:tab w:val="left" w:pos="935"/>
+        </w:tabs>
+        <w:spacing w:after="0"/>
+        <w:rPr>
+          <w:color w:val="FF0000"/>
+          <w:sz w:val="16"/>
+          <w:szCs w:val="20"/>
+        </w:rPr>
+      </w:pPr>
+      <w:r>
+        <w:rPr>
+          <w:color w:val="FF0000"/>
+          <w:sz w:val="16"/>
+          <w:szCs w:val="20"/>
+        </w:rPr>
+        <w:tab/>
+        <w:t xml:space="preserve">Getrennt zu lassen? </w:t>
+      </w:r>
+    </w:p>
+    <w:p>
+      <w:pPr>
+        <w:tabs>
+          <w:tab w:val="left" w:pos="935"/>
+        </w:tabs>
+        <w:spacing w:after="0"/>
       </w:pPr>
     </w:p>
     <w:p>
@@ -1871,6 +2017,7 @@
               </w:rPr>
             </w:pPr>
             <w:proofErr w:type="spellStart"/>
+            <w:proofErr w:type="gramStart"/>
             <w:r>
               <w:rPr>
                 <w:color w:val="FF0000"/>
@@ -1880,6 +2027,7 @@
               <w:t>data.frame</w:t>
             </w:r>
             <w:proofErr w:type="spellEnd"/>
+            <w:proofErr w:type="gramEnd"/>
             <w:r>
               <w:rPr>
                 <w:color w:val="FF0000"/>
@@ -3022,6 +3170,7 @@
         <w:t>2. Kern-Funktionalitäten (</w:t>
       </w:r>
       <w:proofErr w:type="spellStart"/>
+      <w:proofErr w:type="gramStart"/>
       <w:r>
         <w:rPr>
           <w:u w:val="single"/>
@@ -3029,6 +3178,7 @@
         <w:t>server.R</w:t>
       </w:r>
       <w:proofErr w:type="spellEnd"/>
+      <w:proofErr w:type="gramEnd"/>
       <w:r>
         <w:rPr>
           <w:u w:val="single"/>
@@ -3194,12 +3344,17 @@
         <w:spacing w:after="0"/>
       </w:pPr>
       <w:proofErr w:type="spellStart"/>
+      <w:proofErr w:type="gramStart"/>
       <w:r>
         <w:t>renderMainPanel</w:t>
       </w:r>
       <w:proofErr w:type="spellEnd"/>
       <w:r>
-        <w:t>()</w:t>
+        <w:t>(</w:t>
+      </w:r>
+      <w:proofErr w:type="gramEnd"/>
+      <w:r>
+        <w:t>)</w:t>
       </w:r>
     </w:p>
     <w:p>
@@ -3239,12 +3394,17 @@
         <w:spacing w:after="0"/>
       </w:pPr>
       <w:proofErr w:type="spellStart"/>
+      <w:proofErr w:type="gramStart"/>
       <w:r>
         <w:t>renderProgressbar</w:t>
       </w:r>
       <w:proofErr w:type="spellEnd"/>
       <w:r>
-        <w:t xml:space="preserve">() </w:t>
+        <w:t>(</w:t>
+      </w:r>
+      <w:proofErr w:type="gramEnd"/>
+      <w:r>
+        <w:t xml:space="preserve">) </w:t>
       </w:r>
     </w:p>
     <w:p>
@@ -3273,8 +3433,17 @@
           <w:color w:val="00B050"/>
           <w:lang w:val="en-GB"/>
         </w:rPr>
-        <w:t>progress bar</w:t>
-      </w:r>
+        <w:t xml:space="preserve">progress </w:t>
+      </w:r>
+      <w:proofErr w:type="gramStart"/>
+      <w:r>
+        <w:rPr>
+          <w:color w:val="00B050"/>
+          <w:lang w:val="en-GB"/>
+        </w:rPr>
+        <w:t>bar</w:t>
+      </w:r>
+      <w:proofErr w:type="gramEnd"/>
     </w:p>
     <w:p>
       <w:pPr>
@@ -3289,12 +3458,17 @@
         <w:spacing w:after="0"/>
       </w:pPr>
       <w:proofErr w:type="spellStart"/>
+      <w:proofErr w:type="gramStart"/>
       <w:r>
         <w:t>inclRmd</w:t>
       </w:r>
       <w:proofErr w:type="spellEnd"/>
       <w:r>
-        <w:t>()</w:t>
+        <w:t>(</w:t>
+      </w:r>
+      <w:proofErr w:type="gramEnd"/>
+      <w:r>
+        <w:t>)</w:t>
       </w:r>
     </w:p>
     <w:p>
@@ -3419,6 +3593,7 @@
         <w:t xml:space="preserve"> </w:t>
       </w:r>
       <w:proofErr w:type="spellStart"/>
+      <w:proofErr w:type="gramStart"/>
       <w:r>
         <w:rPr>
           <w:lang w:val="en-GB"/>
@@ -3430,7 +3605,14 @@
         <w:rPr>
           <w:lang w:val="en-GB"/>
         </w:rPr>
-        <w:t xml:space="preserve">() / </w:t>
+        <w:t>(</w:t>
+      </w:r>
+      <w:proofErr w:type="gramEnd"/>
+      <w:r>
+        <w:rPr>
+          <w:lang w:val="en-GB"/>
+        </w:rPr>
+        <w:t xml:space="preserve">) / </w:t>
       </w:r>
       <w:proofErr w:type="spellStart"/>
       <w:r>
@@ -3525,6 +3707,7 @@
         </w:tabs>
       </w:pPr>
       <w:r>
+        <w:lastRenderedPageBreak/>
         <w:t>Teil1_fragen beantworten</w:t>
       </w:r>
     </w:p>
@@ -3564,7 +3747,6 @@
       </w:pPr>
       <w:proofErr w:type="spellStart"/>
       <w:r>
-        <w:lastRenderedPageBreak/>
         <w:t>output$question</w:t>
       </w:r>
       <w:proofErr w:type="spellEnd"/>
@@ -3585,11 +3767,19 @@
       </w:pPr>
       <w:proofErr w:type="spellStart"/>
       <w:r>
-        <w:t>option_list</w:t>
-      </w:r>
-      <w:proofErr w:type="spellEnd"/>
-      <w:r>
-        <w:t>() holt die Antwortmöglichkeiten aus Qlist_1</w:t>
+        <w:t>option_</w:t>
+      </w:r>
+      <w:proofErr w:type="gramStart"/>
+      <w:r>
+        <w:t>list</w:t>
+      </w:r>
+      <w:proofErr w:type="spellEnd"/>
+      <w:r>
+        <w:t>(</w:t>
+      </w:r>
+      <w:proofErr w:type="gramEnd"/>
+      <w:r>
+        <w:t>) holt die Antwortmöglichkeiten aus Qlist_1</w:t>
       </w:r>
     </w:p>
     <w:p>
@@ -3676,16 +3866,7 @@
         <w:t xml:space="preserve"> </w:t>
       </w:r>
       <w:r>
-        <w:t xml:space="preserve">speichert </w:t>
-      </w:r>
-      <w:r>
-        <w:t xml:space="preserve">alle gegebenen </w:t>
-      </w:r>
-      <w:r>
-        <w:t xml:space="preserve">Antworten </w:t>
-      </w:r>
-      <w:r>
-        <w:t xml:space="preserve">von </w:t>
+        <w:t xml:space="preserve">speichert alle gegebenen Antworten von </w:t>
       </w:r>
       <w:proofErr w:type="spellStart"/>
       <w:r>
@@ -3763,12 +3944,17 @@
         </w:tabs>
       </w:pPr>
       <w:proofErr w:type="spellStart"/>
+      <w:proofErr w:type="gramStart"/>
       <w:r>
         <w:t>questionaryPostProcessing</w:t>
       </w:r>
       <w:proofErr w:type="spellEnd"/>
       <w:r>
-        <w:t>()</w:t>
+        <w:t>(</w:t>
+      </w:r>
+      <w:proofErr w:type="gramEnd"/>
+      <w:r>
+        <w:t>)</w:t>
       </w:r>
     </w:p>
     <w:p>
@@ -3887,19 +4073,34 @@
           <w:color w:val="00B0F0"/>
           <w:lang w:val="fr-CH"/>
         </w:rPr>
-        <w:t>Qlist_2a</w:t>
-      </w:r>
-      <w:r>
-        <w:rPr>
+        <w:t>Qlist_2</w:t>
+      </w:r>
+      <w:proofErr w:type="gramStart"/>
+      <w:r>
+        <w:rPr>
+          <w:color w:val="00B0F0"/>
           <w:lang w:val="fr-CH"/>
         </w:rPr>
-        <w:t xml:space="preserve">: </w:t>
-      </w:r>
-      <w:proofErr w:type="spellStart"/>
+        <w:t>a</w:t>
+      </w:r>
       <w:r>
         <w:rPr>
           <w:lang w:val="fr-CH"/>
         </w:rPr>
+        <w:t>:</w:t>
+      </w:r>
+      <w:proofErr w:type="gramEnd"/>
+      <w:r>
+        <w:rPr>
+          <w:lang w:val="fr-CH"/>
+        </w:rPr>
+        <w:t xml:space="preserve"> </w:t>
+      </w:r>
+      <w:proofErr w:type="spellStart"/>
+      <w:r>
+        <w:rPr>
+          <w:lang w:val="fr-CH"/>
+        </w:rPr>
         <w:t>Berechne</w:t>
       </w:r>
       <w:proofErr w:type="spellEnd"/>
@@ -3955,13 +4156,7 @@
         <w:rPr>
           <w:lang w:val="fr-CH"/>
         </w:rPr>
-        <w:t xml:space="preserve"> Teil 2a mit </w:t>
-      </w:r>
-      <w:r>
-        <w:rPr>
-          <w:lang w:val="fr-CH"/>
-        </w:rPr>
-        <w:t>calc_relevant_questions_2a</w:t>
+        <w:t xml:space="preserve"> Teil 2a mit calc_relevant_questions_2a</w:t>
       </w:r>
       <w:r>
         <w:rPr>
@@ -4004,14 +4199,28 @@
         <w:rPr>
           <w:lang w:val="fr-CH"/>
         </w:rPr>
-        <w:t>Calc_survery_question_ids</w:t>
-      </w:r>
-      <w:proofErr w:type="spellEnd"/>
+        <w:t>Calc_survery_question_</w:t>
+      </w:r>
+      <w:proofErr w:type="gramStart"/>
       <w:r>
         <w:rPr>
           <w:lang w:val="fr-CH"/>
         </w:rPr>
-        <w:t xml:space="preserve">() </w:t>
+        <w:t>ids</w:t>
+      </w:r>
+      <w:proofErr w:type="spellEnd"/>
+      <w:r>
+        <w:rPr>
+          <w:lang w:val="fr-CH"/>
+        </w:rPr>
+        <w:t>(</w:t>
+      </w:r>
+      <w:proofErr w:type="gramEnd"/>
+      <w:r>
+        <w:rPr>
+          <w:lang w:val="fr-CH"/>
+        </w:rPr>
+        <w:t xml:space="preserve">) </w:t>
       </w:r>
     </w:p>
     <w:p>
@@ -4116,6 +4325,7 @@
         </w:rPr>
         <w:t>render_main_panel_2</w:t>
       </w:r>
+      <w:proofErr w:type="gramStart"/>
       <w:r>
         <w:rPr>
           <w:u w:val="single"/>
@@ -4130,6 +4340,7 @@
         </w:rPr>
         <w:t>.R</w:t>
       </w:r>
+      <w:proofErr w:type="gramEnd"/>
     </w:p>
     <w:p>
       <w:pPr>
@@ -4176,6 +4387,7 @@
         <w:t xml:space="preserve"> </w:t>
       </w:r>
       <w:proofErr w:type="spellStart"/>
+      <w:proofErr w:type="gramStart"/>
       <w:r>
         <w:rPr>
           <w:lang w:val="en-GB"/>
@@ -4187,13 +4399,14 @@
         <w:rPr>
           <w:lang w:val="en-GB"/>
         </w:rPr>
-        <w:t>()</w:t>
-      </w:r>
-      <w:r>
-        <w:rPr>
-          <w:lang w:val="en-GB"/>
-        </w:rPr>
-        <w:t xml:space="preserve"> / </w:t>
+        <w:t>(</w:t>
+      </w:r>
+      <w:proofErr w:type="gramEnd"/>
+      <w:r>
+        <w:rPr>
+          <w:lang w:val="en-GB"/>
+        </w:rPr>
+        <w:t xml:space="preserve">) / </w:t>
       </w:r>
       <w:proofErr w:type="spellStart"/>
       <w:r>
@@ -4376,10 +4589,7 @@
       </w:r>
       <w:proofErr w:type="spellEnd"/>
       <w:r>
-        <w:t xml:space="preserve"> holt die Frage aus der Qlist_</w:t>
-      </w:r>
-      <w:r>
-        <w:t>2a</w:t>
+        <w:t xml:space="preserve"> holt die Frage aus der Qlist_2a</w:t>
       </w:r>
     </w:p>
     <w:p>
@@ -4395,14 +4605,19 @@
       </w:pPr>
       <w:proofErr w:type="spellStart"/>
       <w:r>
-        <w:t>option_list</w:t>
-      </w:r>
-      <w:proofErr w:type="spellEnd"/>
-      <w:r>
-        <w:t>() holt die Antwortmöglichkeiten aus Qlist_</w:t>
-      </w:r>
-      <w:r>
-        <w:t>2a</w:t>
+        <w:t>option_</w:t>
+      </w:r>
+      <w:proofErr w:type="gramStart"/>
+      <w:r>
+        <w:t>list</w:t>
+      </w:r>
+      <w:proofErr w:type="spellEnd"/>
+      <w:r>
+        <w:t>(</w:t>
+      </w:r>
+      <w:proofErr w:type="gramEnd"/>
+      <w:r>
+        <w:t>) holt die Antwortmöglichkeiten aus Qlist_2a</w:t>
       </w:r>
     </w:p>
     <w:p>
@@ -4446,13 +4661,7 @@
         <w:t xml:space="preserve"> </w:t>
       </w:r>
       <w:r>
-        <w:t xml:space="preserve">speichert gegebene Antworten </w:t>
-      </w:r>
-      <w:r>
-        <w:t xml:space="preserve">&amp; Komm. </w:t>
-      </w:r>
-      <w:r>
-        <w:t xml:space="preserve">in </w:t>
+        <w:t xml:space="preserve">speichert gegebene Antworten &amp; Komm. in </w:t>
       </w:r>
       <w:r>
         <w:rPr>
@@ -4523,13 +4732,7 @@
         <w:t xml:space="preserve"> </w:t>
       </w:r>
       <w:r>
-        <w:t xml:space="preserve">speichert gegebene Antworten </w:t>
-      </w:r>
-      <w:r>
-        <w:t>von</w:t>
-      </w:r>
-      <w:r>
-        <w:t xml:space="preserve"> </w:t>
+        <w:t xml:space="preserve">speichert gegebene Antworten von </w:t>
       </w:r>
       <w:r>
         <w:rPr>
@@ -4550,13 +4753,7 @@
         <w:rPr>
           <w:color w:val="00B0F0"/>
         </w:rPr>
-        <w:t>kommentare2</w:t>
-      </w:r>
-      <w:r>
-        <w:rPr>
-          <w:color w:val="00B0F0"/>
-        </w:rPr>
-        <w:t xml:space="preserve"> </w:t>
+        <w:t xml:space="preserve">kommentare2 </w:t>
       </w:r>
       <w:r>
         <w:t xml:space="preserve">in </w:t>
@@ -4580,12 +4777,17 @@
         </w:tabs>
       </w:pPr>
       <w:proofErr w:type="spellStart"/>
+      <w:proofErr w:type="gramStart"/>
       <w:r>
         <w:t>questionaryPostProcessing</w:t>
       </w:r>
       <w:proofErr w:type="spellEnd"/>
       <w:r>
-        <w:t>()</w:t>
+        <w:t>(</w:t>
+      </w:r>
+      <w:proofErr w:type="gramEnd"/>
+      <w:r>
+        <w:t>)</w:t>
       </w:r>
     </w:p>
     <w:p>
@@ -4736,14 +4938,28 @@
         <w:rPr>
           <w:lang w:val="fr-CH"/>
         </w:rPr>
-        <w:t>Calc_survery_question_ids</w:t>
-      </w:r>
-      <w:proofErr w:type="spellEnd"/>
+        <w:t>Calc_survery_question_</w:t>
+      </w:r>
+      <w:proofErr w:type="gramStart"/>
       <w:r>
         <w:rPr>
           <w:lang w:val="fr-CH"/>
         </w:rPr>
-        <w:t xml:space="preserve">() </w:t>
+        <w:t>ids</w:t>
+      </w:r>
+      <w:proofErr w:type="spellEnd"/>
+      <w:r>
+        <w:rPr>
+          <w:lang w:val="fr-CH"/>
+        </w:rPr>
+        <w:t>(</w:t>
+      </w:r>
+      <w:proofErr w:type="gramEnd"/>
+      <w:r>
+        <w:rPr>
+          <w:lang w:val="fr-CH"/>
+        </w:rPr>
+        <w:t xml:space="preserve">) </w:t>
       </w:r>
     </w:p>
     <w:p>
@@ -4767,10 +4983,7 @@
         <w:t xml:space="preserve"> &amp; k</w:t>
       </w:r>
       <w:r>
-        <w:t>ommentare2</w:t>
-      </w:r>
-      <w:r>
-        <w:t>b</w:t>
+        <w:t>ommentare2b</w:t>
       </w:r>
       <w:r>
         <w:t xml:space="preserve"> (falls noch auf NULL)</w:t>
@@ -4808,7 +5021,21 @@
         <w:rPr>
           <w:u w:val="single"/>
         </w:rPr>
-        <w:t xml:space="preserve">Render_main_panel_2b.R </w:t>
+        <w:t>Render_main_panel_2</w:t>
+      </w:r>
+      <w:proofErr w:type="gramStart"/>
+      <w:r>
+        <w:rPr>
+          <w:u w:val="single"/>
+        </w:rPr>
+        <w:t>b.R</w:t>
+      </w:r>
+      <w:proofErr w:type="gramEnd"/>
+      <w:r>
+        <w:rPr>
+          <w:u w:val="single"/>
+        </w:rPr>
+        <w:t xml:space="preserve"> </w:t>
       </w:r>
     </w:p>
     <w:p>
@@ -4856,6 +5083,7 @@
         <w:t xml:space="preserve"> </w:t>
       </w:r>
       <w:proofErr w:type="spellStart"/>
+      <w:proofErr w:type="gramStart"/>
       <w:r>
         <w:rPr>
           <w:lang w:val="en-GB"/>
@@ -4867,7 +5095,14 @@
         <w:rPr>
           <w:lang w:val="en-GB"/>
         </w:rPr>
-        <w:t xml:space="preserve">() / </w:t>
+        <w:t>(</w:t>
+      </w:r>
+      <w:proofErr w:type="gramEnd"/>
+      <w:r>
+        <w:rPr>
+          <w:lang w:val="en-GB"/>
+        </w:rPr>
+        <w:t xml:space="preserve">) / </w:t>
       </w:r>
       <w:proofErr w:type="spellStart"/>
       <w:r>
@@ -5060,40 +5295,16 @@
         <w:rPr>
           <w:color w:val="00B0F0"/>
         </w:rPr>
-        <w:t>2</w:t>
+        <w:t xml:space="preserve">2b </w:t>
+      </w:r>
+      <w:r>
+        <w:t xml:space="preserve">und </w:t>
       </w:r>
       <w:r>
         <w:rPr>
           <w:color w:val="00B0F0"/>
         </w:rPr>
-        <w:t>b</w:t>
-      </w:r>
-      <w:r>
-        <w:rPr>
-          <w:color w:val="00B0F0"/>
-        </w:rPr>
-        <w:t xml:space="preserve"> </w:t>
-      </w:r>
-      <w:r>
-        <w:t xml:space="preserve">und </w:t>
-      </w:r>
-      <w:r>
-        <w:rPr>
-          <w:color w:val="00B0F0"/>
-        </w:rPr>
-        <w:t>kommentare2</w:t>
-      </w:r>
-      <w:r>
-        <w:rPr>
-          <w:color w:val="00B0F0"/>
-        </w:rPr>
-        <w:t>b</w:t>
-      </w:r>
-      <w:r>
-        <w:rPr>
-          <w:color w:val="00B0F0"/>
-        </w:rPr>
-        <w:t xml:space="preserve"> </w:t>
+        <w:t xml:space="preserve">kommentare2b </w:t>
       </w:r>
       <w:r>
         <w:t>in</w:t>
@@ -5167,40 +5378,16 @@
         <w:rPr>
           <w:color w:val="00B0F0"/>
         </w:rPr>
-        <w:t>2</w:t>
+        <w:t xml:space="preserve">2b </w:t>
+      </w:r>
+      <w:r>
+        <w:t xml:space="preserve">und </w:t>
       </w:r>
       <w:r>
         <w:rPr>
           <w:color w:val="00B0F0"/>
         </w:rPr>
-        <w:t>b</w:t>
-      </w:r>
-      <w:r>
-        <w:rPr>
-          <w:color w:val="00B0F0"/>
-        </w:rPr>
-        <w:t xml:space="preserve"> </w:t>
-      </w:r>
-      <w:r>
-        <w:t xml:space="preserve">und </w:t>
-      </w:r>
-      <w:r>
-        <w:rPr>
-          <w:color w:val="00B0F0"/>
-        </w:rPr>
-        <w:t>kommentare2</w:t>
-      </w:r>
-      <w:r>
-        <w:rPr>
-          <w:color w:val="00B0F0"/>
-        </w:rPr>
-        <w:t>b</w:t>
-      </w:r>
-      <w:r>
-        <w:rPr>
-          <w:color w:val="00B0F0"/>
-        </w:rPr>
-        <w:t xml:space="preserve"> </w:t>
+        <w:t xml:space="preserve">kommentare2b </w:t>
       </w:r>
       <w:r>
         <w:t xml:space="preserve">in </w:t>
@@ -5230,12 +5417,17 @@
         </w:tabs>
       </w:pPr>
       <w:proofErr w:type="spellStart"/>
+      <w:proofErr w:type="gramStart"/>
       <w:r>
         <w:t>questionaryPostProcessing</w:t>
       </w:r>
       <w:proofErr w:type="spellEnd"/>
       <w:r>
-        <w:t xml:space="preserve">() </w:t>
+        <w:t>(</w:t>
+      </w:r>
+      <w:proofErr w:type="gramEnd"/>
+      <w:r>
+        <w:t xml:space="preserve">) </w:t>
       </w:r>
     </w:p>
     <w:p>
@@ -5251,11 +5443,19 @@
       </w:pPr>
       <w:proofErr w:type="spellStart"/>
       <w:r>
-        <w:t>calc_survey_question_ids</w:t>
-      </w:r>
-      <w:proofErr w:type="spellEnd"/>
-      <w:r>
-        <w:t>()</w:t>
+        <w:t>calc_survey_question_</w:t>
+      </w:r>
+      <w:proofErr w:type="gramStart"/>
+      <w:r>
+        <w:t>ids</w:t>
+      </w:r>
+      <w:proofErr w:type="spellEnd"/>
+      <w:r>
+        <w:t>(</w:t>
+      </w:r>
+      <w:proofErr w:type="gramEnd"/>
+      <w:r>
+        <w:t>)</w:t>
       </w:r>
     </w:p>
     <w:p>
@@ -5279,13 +5479,7 @@
         <w:t xml:space="preserve"> &amp; k</w:t>
       </w:r>
       <w:r>
-        <w:t>ommentare2</w:t>
-      </w:r>
-      <w:r>
-        <w:t>c</w:t>
-      </w:r>
-      <w:r>
-        <w:t xml:space="preserve"> (falls noch auf NULL)</w:t>
+        <w:t>ommentare2c (falls noch auf NULL)</w:t>
       </w:r>
     </w:p>
     <w:p>
@@ -5309,8 +5503,17 @@
           <w:u w:val="single"/>
           <w:lang w:val="en-GB"/>
         </w:rPr>
-        <w:t>Render_main_panel_2c.R</w:t>
-      </w:r>
+        <w:t>Render_main_panel_2</w:t>
+      </w:r>
+      <w:proofErr w:type="gramStart"/>
+      <w:r>
+        <w:rPr>
+          <w:u w:val="single"/>
+          <w:lang w:val="en-GB"/>
+        </w:rPr>
+        <w:t>c.R</w:t>
+      </w:r>
+      <w:proofErr w:type="gramEnd"/>
       <w:r>
         <w:rPr>
           <w:u w:val="single"/>
@@ -5336,6 +5539,7 @@
         <w:rPr>
           <w:lang w:val="en-GB"/>
         </w:rPr>
+        <w:lastRenderedPageBreak/>
         <w:t>helper-functionalities</w:t>
       </w:r>
       <w:r>
@@ -5363,6 +5567,7 @@
         <w:t xml:space="preserve"> </w:t>
       </w:r>
       <w:proofErr w:type="spellStart"/>
+      <w:proofErr w:type="gramStart"/>
       <w:r>
         <w:rPr>
           <w:lang w:val="en-GB"/>
@@ -5374,7 +5579,14 @@
         <w:rPr>
           <w:lang w:val="en-GB"/>
         </w:rPr>
-        <w:t xml:space="preserve">() / </w:t>
+        <w:t>(</w:t>
+      </w:r>
+      <w:proofErr w:type="gramEnd"/>
+      <w:r>
+        <w:rPr>
+          <w:lang w:val="en-GB"/>
+        </w:rPr>
+        <w:t xml:space="preserve">) / </w:t>
       </w:r>
       <w:proofErr w:type="spellStart"/>
       <w:r>
@@ -5410,7 +5622,6 @@
         <w:rPr>
           <w:lang w:val="en-GB"/>
         </w:rPr>
-        <w:lastRenderedPageBreak/>
         <w:t>output$mainPanel</w:t>
       </w:r>
       <w:proofErr w:type="spellEnd"/>
@@ -5433,19 +5644,7 @@
         <w:rPr>
           <w:lang w:val="en-GB"/>
         </w:rPr>
-        <w:t>Teil2</w:t>
-      </w:r>
-      <w:r>
-        <w:rPr>
-          <w:lang w:val="en-GB"/>
-        </w:rPr>
-        <w:t>c</w:t>
-      </w:r>
-      <w:r>
-        <w:rPr>
-          <w:lang w:val="en-GB"/>
-        </w:rPr>
-        <w:t xml:space="preserve">_intro: </w:t>
+        <w:t xml:space="preserve">Teil2c_intro: </w:t>
       </w:r>
       <w:r>
         <w:rPr>
@@ -5561,34 +5760,16 @@
         <w:rPr>
           <w:color w:val="00B0F0"/>
         </w:rPr>
-        <w:t>2</w:t>
+        <w:t xml:space="preserve">2c </w:t>
+      </w:r>
+      <w:r>
+        <w:t xml:space="preserve">und </w:t>
       </w:r>
       <w:r>
         <w:rPr>
           <w:color w:val="00B0F0"/>
         </w:rPr>
-        <w:t xml:space="preserve">c </w:t>
-      </w:r>
-      <w:r>
-        <w:t xml:space="preserve">und </w:t>
-      </w:r>
-      <w:r>
-        <w:rPr>
-          <w:color w:val="00B0F0"/>
-        </w:rPr>
-        <w:t>kommentare2</w:t>
-      </w:r>
-      <w:r>
-        <w:rPr>
-          <w:color w:val="00B0F0"/>
-        </w:rPr>
-        <w:t>c</w:t>
-      </w:r>
-      <w:r>
-        <w:rPr>
-          <w:color w:val="00B0F0"/>
-        </w:rPr>
-        <w:t xml:space="preserve"> </w:t>
+        <w:t xml:space="preserve">kommentare2c </w:t>
       </w:r>
       <w:r>
         <w:t>in</w:t>
@@ -5662,34 +5843,16 @@
         <w:rPr>
           <w:color w:val="00B0F0"/>
         </w:rPr>
-        <w:t>2</w:t>
+        <w:t xml:space="preserve">2c </w:t>
+      </w:r>
+      <w:r>
+        <w:t xml:space="preserve">und </w:t>
       </w:r>
       <w:r>
         <w:rPr>
           <w:color w:val="00B0F0"/>
         </w:rPr>
-        <w:t xml:space="preserve">c </w:t>
-      </w:r>
-      <w:r>
-        <w:t xml:space="preserve">und </w:t>
-      </w:r>
-      <w:r>
-        <w:rPr>
-          <w:color w:val="00B0F0"/>
-        </w:rPr>
-        <w:t>kommentare2</w:t>
-      </w:r>
-      <w:r>
-        <w:rPr>
-          <w:color w:val="00B0F0"/>
-        </w:rPr>
-        <w:t>c</w:t>
-      </w:r>
-      <w:r>
-        <w:rPr>
-          <w:color w:val="00B0F0"/>
-        </w:rPr>
-        <w:t xml:space="preserve"> </w:t>
+        <w:t xml:space="preserve">kommentare2c </w:t>
       </w:r>
       <w:r>
         <w:t xml:space="preserve">in </w:t>
@@ -5719,15 +5882,17 @@
         </w:tabs>
       </w:pPr>
       <w:proofErr w:type="spellStart"/>
+      <w:proofErr w:type="gramStart"/>
       <w:r>
         <w:t>questionaryPostProcessing</w:t>
       </w:r>
       <w:proofErr w:type="spellEnd"/>
       <w:r>
-        <w:t xml:space="preserve">() </w:t>
-      </w:r>
-      <w:r>
-        <w:t xml:space="preserve"> = leer</w:t>
+        <w:t>(</w:t>
+      </w:r>
+      <w:proofErr w:type="gramEnd"/>
+      <w:r>
+        <w:t>)  = leer</w:t>
       </w:r>
     </w:p>
     <w:p>
@@ -5753,6 +5918,7 @@
         </w:rPr>
         <w:t>Render_main_panel_</w:t>
       </w:r>
+      <w:proofErr w:type="gramStart"/>
       <w:r>
         <w:rPr>
           <w:u w:val="single"/>
@@ -5767,6 +5933,7 @@
         </w:rPr>
         <w:t>.R</w:t>
       </w:r>
+      <w:proofErr w:type="gramEnd"/>
       <w:r>
         <w:rPr>
           <w:u w:val="single"/>
@@ -5799,6 +5966,209 @@
       </w:r>
       <w:proofErr w:type="spellEnd"/>
       <w:r>
+        <w:t xml:space="preserve"> </w:t>
+      </w:r>
+    </w:p>
+    <w:p>
+      <w:pPr>
+        <w:tabs>
+          <w:tab w:val="left" w:pos="2686"/>
+        </w:tabs>
+      </w:pPr>
+    </w:p>
+    <w:p>
+      <w:pPr>
+        <w:tabs>
+          <w:tab w:val="left" w:pos="2686"/>
+        </w:tabs>
+      </w:pPr>
+    </w:p>
+    <w:p>
+      <w:pPr>
+        <w:tabs>
+          <w:tab w:val="left" w:pos="2686"/>
+        </w:tabs>
+      </w:pPr>
+    </w:p>
+    <w:p>
+      <w:pPr>
+        <w:tabs>
+          <w:tab w:val="left" w:pos="2686"/>
+        </w:tabs>
+        <w:rPr>
+          <w:b/>
+          <w:sz w:val="22"/>
+          <w:szCs w:val="28"/>
+        </w:rPr>
+      </w:pPr>
+      <w:r>
+        <w:rPr>
+          <w:b/>
+          <w:sz w:val="22"/>
+          <w:szCs w:val="28"/>
+        </w:rPr>
+        <w:t xml:space="preserve">Achtung: </w:t>
+      </w:r>
+    </w:p>
+    <w:p>
+      <w:pPr>
+        <w:pStyle w:val="Listenabsatz"/>
+        <w:numPr>
+          <w:ilvl w:val="0"/>
+          <w:numId w:val="10"/>
+        </w:numPr>
+        <w:tabs>
+          <w:tab w:val="left" w:pos="2686"/>
+        </w:tabs>
+        <w:rPr>
+          <w:color w:val="FF0000"/>
+        </w:rPr>
+      </w:pPr>
+      <w:proofErr w:type="spellStart"/>
+      <w:r>
+        <w:rPr>
+          <w:color w:val="FF0000"/>
+        </w:rPr>
+        <w:t>rule_identify_</w:t>
+      </w:r>
+      <w:proofErr w:type="gramStart"/>
+      <w:r>
+        <w:rPr>
+          <w:color w:val="FF0000"/>
+        </w:rPr>
+        <w:t>unzufriedenheiten</w:t>
+      </w:r>
+      <w:proofErr w:type="spellEnd"/>
+      <w:r>
+        <w:rPr>
+          <w:color w:val="FF0000"/>
+        </w:rPr>
+        <w:t>(</w:t>
+      </w:r>
+      <w:proofErr w:type="gramEnd"/>
+      <w:r>
+        <w:rPr>
+          <w:color w:val="FF0000"/>
+        </w:rPr>
+        <w:t xml:space="preserve">) in </w:t>
+      </w:r>
+      <w:proofErr w:type="spellStart"/>
+      <w:r>
+        <w:rPr>
+          <w:color w:val="FF0000"/>
+        </w:rPr>
+        <w:t>rule_extract_unzufriedenheiten</w:t>
+      </w:r>
+      <w:proofErr w:type="spellEnd"/>
+      <w:r>
+        <w:rPr>
+          <w:color w:val="FF0000"/>
+        </w:rPr>
+        <w:t xml:space="preserve">() sucht nur nach dem String </w:t>
+      </w:r>
+      <w:r>
+        <w:rPr>
+          <w:color w:val="FF0000"/>
+        </w:rPr>
+        <w:t>"Unzufrieden"</w:t>
+      </w:r>
+      <w:r>
+        <w:rPr>
+          <w:color w:val="FF0000"/>
+        </w:rPr>
+        <w:t xml:space="preserve"> in den Gaps </w:t>
+      </w:r>
+    </w:p>
+    <w:p>
+      <w:pPr>
+        <w:pStyle w:val="Listenabsatz"/>
+        <w:numPr>
+          <w:ilvl w:val="0"/>
+          <w:numId w:val="10"/>
+        </w:numPr>
+        <w:tabs>
+          <w:tab w:val="left" w:pos="2686"/>
+        </w:tabs>
+        <w:rPr>
+          <w:color w:val="FF0000"/>
+          <w:lang w:val="en-GB"/>
+        </w:rPr>
+      </w:pPr>
+      <w:proofErr w:type="spellStart"/>
+      <w:r>
+        <w:rPr>
+          <w:color w:val="FF0000"/>
+          <w:lang w:val="en-GB"/>
+        </w:rPr>
+        <w:t>analog</w:t>
+      </w:r>
+      <w:proofErr w:type="spellEnd"/>
+      <w:r>
+        <w:rPr>
+          <w:color w:val="FF0000"/>
+          <w:lang w:val="en-GB"/>
+        </w:rPr>
+        <w:t xml:space="preserve"> for </w:t>
+      </w:r>
+      <w:proofErr w:type="spellStart"/>
+      <w:r>
+        <w:rPr>
+          <w:color w:val="FF0000"/>
+          <w:lang w:val="en-GB"/>
+        </w:rPr>
+        <w:t>rule_identify</w:t>
+      </w:r>
+      <w:proofErr w:type="spellEnd"/>
+      <w:r>
+        <w:rPr>
+          <w:color w:val="FF0000"/>
+          <w:lang w:val="en-GB"/>
+        </w:rPr>
+        <w:t>_</w:t>
+      </w:r>
+      <w:proofErr w:type="gramStart"/>
+      <w:r>
+        <w:rPr>
+          <w:color w:val="FF0000"/>
+          <w:lang w:val="en-GB"/>
+        </w:rPr>
+        <w:t>...(</w:t>
+      </w:r>
+      <w:proofErr w:type="gramEnd"/>
+      <w:r>
+        <w:rPr>
+          <w:color w:val="FF0000"/>
+          <w:lang w:val="en-GB"/>
+        </w:rPr>
+        <w:t xml:space="preserve">) </w:t>
+      </w:r>
+      <w:r>
+        <w:rPr>
+          <w:color w:val="FF0000"/>
+        </w:rPr>
+        <w:sym w:font="Wingdings" w:char="F0E0"/>
+      </w:r>
+      <w:r>
+        <w:rPr>
+          <w:color w:val="FF0000"/>
+          <w:lang w:val="en-GB"/>
+        </w:rPr>
+        <w:t xml:space="preserve"> 7 </w:t>
+      </w:r>
+      <w:proofErr w:type="spellStart"/>
+      <w:r>
+        <w:rPr>
+          <w:color w:val="FF0000"/>
+          <w:lang w:val="en-GB"/>
+        </w:rPr>
+        <w:t>Regeln</w:t>
+      </w:r>
+      <w:proofErr w:type="spellEnd"/>
+      <w:r>
+        <w:rPr>
+          <w:color w:val="FF0000"/>
+          <w:lang w:val="en-GB"/>
+        </w:rPr>
         <w:t xml:space="preserve"> </w:t>
       </w:r>
     </w:p>
@@ -6155,7 +6525,7 @@
   <w:abstractNum w:abstractNumId="3" w15:restartNumberingAfterBreak="0">
     <w:nsid w:val="2CBE2E34"/>
     <w:multiLevelType w:val="hybridMultilevel"/>
-    <w:tmpl w:val="728A8346"/>
+    <w:tmpl w:val="EB302F36"/>
     <w:lvl w:ilvl="0" w:tplc="08070001">
       <w:start w:val="1"/>
       <w:numFmt w:val="bullet"/>
@@ -7358,6 +7728,7 @@
   <w:style w:type="character" w:default="1" w:styleId="Absatz-Standardschriftart">
     <w:name w:val="Default Paragraph Font"/>
     <w:uiPriority w:val="1"/>
+    <w:semiHidden/>
     <w:unhideWhenUsed/>
   </w:style>
   <w:style w:type="table" w:default="1" w:styleId="NormaleTabelle">

</xml_diff>